<commit_message>
Fixes some grammar errors
</commit_message>
<xml_diff>
--- a/Documents/DecimalImplementationinIML.docx
+++ b/Documents/DecimalImplementationinIML.docx
@@ -5,7 +5,8 @@
   <w:body>
     <w:p>
       <w:pPr>
-        <w:pStyle w:val="berschrift1"/>
+        <w:pStyle w:val="Heading1"/>
+        <w:jc w:val="right"/>
       </w:pPr>
       <w:proofErr w:type="spellStart"/>
       <w:r>
@@ -18,7 +19,7 @@
     </w:p>
     <w:p>
       <w:pPr>
-        <w:pStyle w:val="berschrift2"/>
+        <w:pStyle w:val="Heading2"/>
       </w:pPr>
       <w:r>
         <w:t>Zwischenbericht, Ralf Grubenmann, Janis Peyer, Compilerbau, HS 2014, Team 06</w:t>
@@ -26,7 +27,7 @@
     </w:p>
     <w:p>
       <w:pPr>
-        <w:pStyle w:val="berschrift2"/>
+        <w:pStyle w:val="Heading2"/>
         <w:spacing w:after="240"/>
       </w:pPr>
       <w:r>
@@ -59,10 +60,7 @@
       </w:r>
       <w:proofErr w:type="spellEnd"/>
       <w:r>
-        <w:t xml:space="preserve"> und entspricht dieser grösstenteils. Der Hauptunterschied und Vorteil vo</w:t>
-      </w:r>
-      <w:r>
-        <w:t xml:space="preserve">n </w:t>
+        <w:t xml:space="preserve"> und entspricht dieser grösstenteils. Der Hauptunterschied und Vorteil von </w:t>
       </w:r>
       <w:proofErr w:type="spellStart"/>
       <w:r>
@@ -80,13 +78,9 @@
       <w:r>
         <w:t xml:space="preserve"> ist, dass Zahlen in der Basis 10 repräsentiert werden. Dadurch lässt sich z.B. 0.1 exakt darstellen, was </w:t>
       </w:r>
-      <w:proofErr w:type="spellStart"/>
-      <w:proofErr w:type="gramStart"/>
-      <w:r>
-        <w:t>vorallem</w:t>
-      </w:r>
-      <w:proofErr w:type="spellEnd"/>
-      <w:proofErr w:type="gramEnd"/>
+      <w:r>
+        <w:t>vor allem</w:t>
+      </w:r>
       <w:r>
         <w:t xml:space="preserve"> im Bankenwesen nützlich ist.</w:t>
       </w:r>
@@ -98,10 +92,7 @@
       </w:r>
       <w:proofErr w:type="spellEnd"/>
       <w:r>
-        <w:t xml:space="preserve"> ist ein 128 Bit Datentyp, der vor allem für finanzielle Berechnungen nützlich i</w:t>
-      </w:r>
-      <w:r>
-        <w:t>st. Er kann Werte von ungefähr 1.0 * 10</w:t>
+        <w:t xml:space="preserve"> ist ein 128 Bit Datentyp, der vor allem für finanzielle Berechnungen nützlich ist. Er kann Werte von ungefähr 1.0 * 10</w:t>
       </w:r>
       <w:r>
         <w:rPr>
@@ -164,10 +155,7 @@
         <w:t xml:space="preserve">96 </w:t>
       </w:r>
       <w:r>
-        <w:t>und der Exponent e a</w:t>
-      </w:r>
-      <w:r>
-        <w:t>ls 0 ≤ </w:t>
+        <w:t>und der Exponent e als 0 ≤ </w:t>
       </w:r>
       <w:r>
         <w:rPr>
@@ -211,10 +199,7 @@
       </w:r>
       <w:proofErr w:type="spellEnd"/>
       <w:r>
-        <w:t xml:space="preserve"> Repräsentation gerundet. Wenn ein Wert gleich weit von 2 vali</w:t>
-      </w:r>
-      <w:r>
-        <w:t xml:space="preserve">den Repräsentationen entfernt ist, wird diejenige mit einer geraden Ziffer an hinterster Stelle gewählt (z.B. 0.00...0025 wird gerundet zu 0.00…002 und nicht 0.00….003), auch bekannt als </w:t>
+        <w:t xml:space="preserve"> Repräsentation gerundet. Wenn ein Wert gleich weit von 2 validen Repräsentationen entfernt ist, wird diejenige mit einer geraden Ziffer an hinterster Stelle gewählt (z.B. 0.00...0025 wird gerundet zu 0.00…002 und nicht 0.00….003), auch bekannt als </w:t>
       </w:r>
       <w:hyperlink r:id="rId4" w:anchor="Round_half_to_even">
         <w:r>
@@ -268,10 +253,7 @@
       </w:r>
       <w:proofErr w:type="spellEnd"/>
       <w:r>
-        <w:t>-Handling wäre das ein Crash), da besonders in finanziellen Applikation</w:t>
-      </w:r>
-      <w:r>
-        <w:t>en jedes andere Verhalten zu inkorrekten Resultaten führt.</w:t>
+        <w:t>-Handling wäre das ein Crash), da besonders in finanziellen Applikationen jedes andere Verhalten zu inkorrekten Resultaten führt.</w:t>
       </w:r>
     </w:p>
     <w:p>
@@ -292,10 +274,7 @@
       </w:r>
       <w:proofErr w:type="spellEnd"/>
       <w:r>
-        <w:t xml:space="preserve"> ist, muss der andere ein Integer-Typ sein. In diesem Falle wird der Integer Typ auto</w:t>
-      </w:r>
-      <w:r>
-        <w:t xml:space="preserve">matisch zu </w:t>
+        <w:t xml:space="preserve"> ist, muss der andere ein Integer-Typ sein. In diesem Falle wird der Integer Typ automatisch zu </w:t>
       </w:r>
       <w:proofErr w:type="spellStart"/>
       <w:r>
@@ -327,10 +306,7 @@
       </w:r>
       <w:proofErr w:type="spellEnd"/>
       <w:r>
-        <w:t xml:space="preserve"> gerundet wird (bei gleicher Distanz auf die nächste gerade Integer Repräsentation), falls der Wert den Wertbereich von Int32 übersteigt, g</w:t>
-      </w:r>
-      <w:r>
-        <w:t>ibt es einen Overflow Fehler.</w:t>
+        <w:t xml:space="preserve"> gerundet wird (bei gleicher Distanz auf die nächste gerade Integer Repräsentation), falls der Wert den Wertbereich von Int32 übersteigt, gibt es einen Overflow Fehler.</w:t>
       </w:r>
     </w:p>
     <w:p>
@@ -348,31 +324,17 @@
       </w:r>
       <w:proofErr w:type="spellEnd"/>
       <w:r>
-        <w:t xml:space="preserve"> bestehend aus Ziffern,</w:t>
-      </w:r>
-      <w:r>
-        <w:t xml:space="preserve"> einem Dezimal-Trennzeichen (.)</w:t>
-      </w:r>
-      <w:r>
-        <w:t xml:space="preserve"> und dem Suffix „m“</w:t>
-      </w:r>
-      <w:r>
-        <w:t xml:space="preserve">, </w:t>
-      </w:r>
-      <w:proofErr w:type="spellStart"/>
-      <w:r>
-        <w:t>z.b.</w:t>
-      </w:r>
-      <w:proofErr w:type="spellEnd"/>
-      <w:r>
-        <w:t xml:space="preserve"> </w:t>
+        <w:t xml:space="preserve"> bestehend aus Ziffern, einem Dezimal-Trennzei</w:t>
+      </w:r>
+      <w:r>
+        <w:t>chen (.) und dem Suffix „m“, z.B</w:t>
+      </w:r>
+      <w:r>
+        <w:t xml:space="preserve">. </w:t>
       </w:r>
       <w:proofErr w:type="gramStart"/>
       <w:r>
-        <w:t>999.99m</w:t>
-      </w:r>
-      <w:r>
-        <w:t xml:space="preserve"> .</w:t>
+        <w:t>999.99m .</w:t>
       </w:r>
       <w:proofErr w:type="gramEnd"/>
       <w:r>
@@ -389,10 +351,7 @@
     </w:p>
     <w:p>
       <w:r>
-        <w:t>Implementiert werden folgende Op</w:t>
-      </w:r>
-      <w:r>
-        <w:t>eratoren:</w:t>
+        <w:t>Implementiert werden folgende Operatoren:</w:t>
       </w:r>
     </w:p>
     <w:tbl>
@@ -906,7 +865,7 @@
     </w:p>
     <w:p>
       <w:pPr>
-        <w:pStyle w:val="berschrift2"/>
+        <w:pStyle w:val="Heading2"/>
         <w:spacing w:after="240"/>
       </w:pPr>
       <w:r>
@@ -1023,7 +982,7 @@
     </w:p>
     <w:p>
       <w:pPr>
-        <w:pStyle w:val="KeinLeerraum"/>
+        <w:pStyle w:val="NoSpacing"/>
         <w:spacing w:after="240"/>
       </w:pPr>
       <w:proofErr w:type="spellStart"/>
@@ -1042,11 +1001,9 @@
       <w:r>
         <w:t xml:space="preserve"> </w:t>
       </w:r>
-      <w:proofErr w:type="spellStart"/>
-      <w:r>
-        <w:t>warden</w:t>
-      </w:r>
-      <w:proofErr w:type="spellEnd"/>
+      <w:r>
+        <w:t>werden</w:t>
+      </w:r>
       <w:r>
         <w:t xml:space="preserve"> wie folgt erkannt:</w:t>
       </w:r>
@@ -1356,7 +1313,7 @@
     </w:p>
     <w:p>
       <w:pPr>
-        <w:pStyle w:val="berschrift2"/>
+        <w:pStyle w:val="Heading2"/>
         <w:spacing w:after="240"/>
       </w:pPr>
       <w:r>
@@ -1395,29 +1352,25 @@
         <w:spacing w:after="0"/>
         <w:rPr>
           <w:rFonts w:ascii="Consolas" w:hAnsi="Consolas" w:cs="Consolas"/>
-          <w:lang w:val="en-GB"/>
-        </w:rPr>
-      </w:pPr>
-      <w:r>
-        <w:rPr>
-          <w:rFonts w:ascii="Consolas" w:hAnsi="Consolas" w:cs="Consolas"/>
-          <w:lang w:val="en-GB"/>
+        </w:rPr>
+      </w:pPr>
+      <w:r>
+        <w:rPr>
+          <w:rFonts w:ascii="Consolas" w:hAnsi="Consolas" w:cs="Consolas"/>
         </w:rPr>
         <w:t>&lt;</w:t>
       </w:r>
-      <w:proofErr w:type="gramStart"/>
-      <w:r>
-        <w:rPr>
-          <w:rFonts w:ascii="Consolas" w:hAnsi="Consolas" w:cs="Consolas"/>
-          <w:lang w:val="en-GB"/>
+      <w:proofErr w:type="spellStart"/>
+      <w:r>
+        <w:rPr>
+          <w:rFonts w:ascii="Consolas" w:hAnsi="Consolas" w:cs="Consolas"/>
         </w:rPr>
         <w:t>factor</w:t>
       </w:r>
-      <w:proofErr w:type="gramEnd"/>
-      <w:r>
-        <w:rPr>
-          <w:rFonts w:ascii="Consolas" w:hAnsi="Consolas" w:cs="Consolas"/>
-          <w:lang w:val="en-GB"/>
+      <w:proofErr w:type="spellEnd"/>
+      <w:r>
+        <w:rPr>
+          <w:rFonts w:ascii="Consolas" w:hAnsi="Consolas" w:cs="Consolas"/>
         </w:rPr>
         <w:t>&gt;</w:t>
       </w:r>
@@ -1427,13 +1380,11 @@
         <w:spacing w:after="0"/>
         <w:rPr>
           <w:rFonts w:ascii="Consolas" w:hAnsi="Consolas" w:cs="Consolas"/>
-          <w:lang w:val="en-GB"/>
-        </w:rPr>
-      </w:pPr>
-      <w:r>
-        <w:rPr>
-          <w:rFonts w:ascii="Consolas" w:hAnsi="Consolas" w:cs="Consolas"/>
-          <w:lang w:val="en-GB"/>
+        </w:rPr>
+      </w:pPr>
+      <w:r>
+        <w:rPr>
+          <w:rFonts w:ascii="Consolas" w:hAnsi="Consolas" w:cs="Consolas"/>
         </w:rPr>
         <w:t xml:space="preserve">  LITERAL</w:t>
       </w:r>
@@ -1443,13 +1394,11 @@
         <w:spacing w:after="0"/>
         <w:rPr>
           <w:rFonts w:ascii="Consolas" w:hAnsi="Consolas" w:cs="Consolas"/>
-          <w:lang w:val="en-GB"/>
-        </w:rPr>
-      </w:pPr>
-      <w:r>
-        <w:rPr>
-          <w:rFonts w:ascii="Consolas" w:hAnsi="Consolas" w:cs="Consolas"/>
-          <w:lang w:val="en-GB"/>
+        </w:rPr>
+      </w:pPr>
+      <w:r>
+        <w:rPr>
+          <w:rFonts w:ascii="Consolas" w:hAnsi="Consolas" w:cs="Consolas"/>
         </w:rPr>
         <w:t xml:space="preserve">  IDENT &lt;</w:t>
       </w:r>
@@ -1457,7 +1406,6 @@
       <w:r>
         <w:rPr>
           <w:rFonts w:ascii="Consolas" w:hAnsi="Consolas" w:cs="Consolas"/>
-          <w:lang w:val="en-GB"/>
         </w:rPr>
         <w:t>optInitOrExprList</w:t>
       </w:r>
@@ -1465,7 +1413,6 @@
       <w:r>
         <w:rPr>
           <w:rFonts w:ascii="Consolas" w:hAnsi="Consolas" w:cs="Consolas"/>
-          <w:lang w:val="en-GB"/>
         </w:rPr>
         <w:t>&gt;</w:t>
       </w:r>
@@ -1475,33 +1422,41 @@
         <w:spacing w:after="0"/>
         <w:rPr>
           <w:rFonts w:ascii="Consolas" w:hAnsi="Consolas" w:cs="Consolas"/>
-          <w:lang w:val="en-GB"/>
-        </w:rPr>
-      </w:pPr>
-      <w:r>
-        <w:rPr>
-          <w:rFonts w:ascii="Consolas" w:hAnsi="Consolas" w:cs="Consolas"/>
-          <w:lang w:val="en-GB"/>
+        </w:rPr>
+      </w:pPr>
+      <w:r>
+        <w:rPr>
+          <w:rFonts w:ascii="Consolas" w:hAnsi="Consolas" w:cs="Consolas"/>
         </w:rPr>
         <w:t xml:space="preserve">  &lt;</w:t>
       </w:r>
       <w:proofErr w:type="spellStart"/>
-      <w:proofErr w:type="gramStart"/>
-      <w:r>
-        <w:rPr>
-          <w:rFonts w:ascii="Consolas" w:hAnsi="Consolas" w:cs="Consolas"/>
-          <w:lang w:val="en-GB"/>
+      <w:r>
+        <w:rPr>
+          <w:rFonts w:ascii="Consolas" w:hAnsi="Consolas" w:cs="Consolas"/>
         </w:rPr>
         <w:t>monadicOpr</w:t>
       </w:r>
       <w:proofErr w:type="spellEnd"/>
-      <w:proofErr w:type="gramEnd"/>
-      <w:r>
-        <w:rPr>
-          <w:rFonts w:ascii="Consolas" w:hAnsi="Consolas" w:cs="Consolas"/>
-          <w:lang w:val="en-GB"/>
-        </w:rPr>
-        <w:t>&gt; &lt;factor&gt;</w:t>
+      <w:r>
+        <w:rPr>
+          <w:rFonts w:ascii="Consolas" w:hAnsi="Consolas" w:cs="Consolas"/>
+        </w:rPr>
+        <w:t>&gt; &lt;</w:t>
+      </w:r>
+      <w:proofErr w:type="spellStart"/>
+      <w:r>
+        <w:rPr>
+          <w:rFonts w:ascii="Consolas" w:hAnsi="Consolas" w:cs="Consolas"/>
+        </w:rPr>
+        <w:t>factor</w:t>
+      </w:r>
+      <w:proofErr w:type="spellEnd"/>
+      <w:r>
+        <w:rPr>
+          <w:rFonts w:ascii="Consolas" w:hAnsi="Consolas" w:cs="Consolas"/>
+        </w:rPr>
+        <w:t>&gt;</w:t>
       </w:r>
     </w:p>
     <w:p>
@@ -1514,7 +1469,6 @@
       <w:r>
         <w:rPr>
           <w:rFonts w:ascii="Consolas" w:hAnsi="Consolas" w:cs="Consolas"/>
-          <w:lang w:val="en-GB"/>
         </w:rPr>
         <w:t xml:space="preserve">  </w:t>
       </w:r>
@@ -1634,7 +1588,7 @@
     </w:p>
     <w:p>
       <w:pPr>
-        <w:pStyle w:val="berschrift2"/>
+        <w:pStyle w:val="Heading2"/>
         <w:spacing w:after="240"/>
       </w:pPr>
       <w:r>
@@ -1688,7 +1642,13 @@
       </w:r>
       <w:proofErr w:type="spellStart"/>
       <w:r>
-        <w:t>Parstabelle</w:t>
+        <w:t>Pars</w:t>
+      </w:r>
+      <w:r>
+        <w:t>e</w:t>
+      </w:r>
+      <w:r>
+        <w:t>tabelle</w:t>
       </w:r>
       <w:proofErr w:type="spellEnd"/>
       <w:r>
@@ -1732,7 +1692,7 @@
     </w:p>
     <w:p>
       <w:pPr>
-        <w:pStyle w:val="berschrift2"/>
+        <w:pStyle w:val="Heading2"/>
         <w:spacing w:after="240"/>
       </w:pPr>
       <w:r>
@@ -1747,7 +1707,7 @@
     </w:p>
     <w:p>
       <w:pPr>
-        <w:pStyle w:val="KeinLeerraum"/>
+        <w:pStyle w:val="NoSpacing"/>
         <w:spacing w:after="240"/>
       </w:pPr>
       <w:r>
@@ -1809,15 +1769,15 @@
         <w:t xml:space="preserve">Diese Formel wird im nachfolgenden IML Programm </w:t>
       </w:r>
       <w:r>
-        <w:t xml:space="preserve">implementiert. Zusätzlich wird das Resultat noch auf 5 Rappen gerundet, um das </w:t>
-      </w:r>
-      <w:proofErr w:type="spellStart"/>
-      <w:r>
-        <w:t>casting</w:t>
-      </w:r>
-      <w:proofErr w:type="spellEnd"/>
-      <w:r>
-        <w:t xml:space="preserve"> zu zeigen.</w:t>
+        <w:t>implementiert. Zusätzlich wird das Resultat noch auf 5 Rappen gerundet, um d</w:t>
+      </w:r>
+      <w:r>
+        <w:t>as C</w:t>
+      </w:r>
+      <w:bookmarkStart w:id="0" w:name="_GoBack"/>
+      <w:bookmarkEnd w:id="0"/>
+      <w:r>
+        <w:t>asting zu zeigen.</w:t>
       </w:r>
     </w:p>
     <w:p>
@@ -3455,8 +3415,6 @@
           <w:rFonts w:ascii="Consolas" w:hAnsi="Consolas" w:cs="Consolas"/>
         </w:rPr>
       </w:pPr>
-      <w:bookmarkStart w:id="0" w:name="_GoBack"/>
-      <w:bookmarkEnd w:id="0"/>
     </w:p>
     <w:sectPr>
       <w:pgSz w:w="11906" w:h="16838"/>
@@ -3857,13 +3815,13 @@
     <w:lsdException w:name="List Table 6 Colorful Accent 6" w:uiPriority="51"/>
     <w:lsdException w:name="List Table 7 Colorful Accent 6" w:uiPriority="52"/>
   </w:latentStyles>
-  <w:style w:type="paragraph" w:default="1" w:styleId="Standard">
+  <w:style w:type="paragraph" w:default="1" w:styleId="Normal">
     <w:name w:val="Normal"/>
   </w:style>
-  <w:style w:type="paragraph" w:styleId="berschrift1">
+  <w:style w:type="paragraph" w:styleId="Heading1">
     <w:name w:val="heading 1"/>
-    <w:basedOn w:val="Standard"/>
-    <w:next w:val="Standard"/>
+    <w:basedOn w:val="Normal"/>
+    <w:next w:val="Normal"/>
     <w:pPr>
       <w:keepNext/>
       <w:keepLines/>
@@ -3875,10 +3833,10 @@
       <w:sz w:val="32"/>
     </w:rPr>
   </w:style>
-  <w:style w:type="paragraph" w:styleId="berschrift2">
+  <w:style w:type="paragraph" w:styleId="Heading2">
     <w:name w:val="heading 2"/>
-    <w:basedOn w:val="Standard"/>
-    <w:next w:val="Standard"/>
+    <w:basedOn w:val="Normal"/>
+    <w:next w:val="Normal"/>
     <w:pPr>
       <w:keepNext/>
       <w:keepLines/>
@@ -3890,10 +3848,10 @@
       <w:sz w:val="26"/>
     </w:rPr>
   </w:style>
-  <w:style w:type="paragraph" w:styleId="berschrift3">
+  <w:style w:type="paragraph" w:styleId="Heading3">
     <w:name w:val="heading 3"/>
-    <w:basedOn w:val="Standard"/>
-    <w:next w:val="Standard"/>
+    <w:basedOn w:val="Normal"/>
+    <w:next w:val="Normal"/>
     <w:pPr>
       <w:keepNext/>
       <w:keepLines/>
@@ -3905,10 +3863,10 @@
       <w:sz w:val="24"/>
     </w:rPr>
   </w:style>
-  <w:style w:type="paragraph" w:styleId="berschrift4">
+  <w:style w:type="paragraph" w:styleId="Heading4">
     <w:name w:val="heading 4"/>
-    <w:basedOn w:val="Standard"/>
-    <w:next w:val="Standard"/>
+    <w:basedOn w:val="Normal"/>
+    <w:next w:val="Normal"/>
     <w:pPr>
       <w:keepNext/>
       <w:keepLines/>
@@ -3921,10 +3879,10 @@
       <w:sz w:val="24"/>
     </w:rPr>
   </w:style>
-  <w:style w:type="paragraph" w:styleId="berschrift5">
+  <w:style w:type="paragraph" w:styleId="Heading5">
     <w:name w:val="heading 5"/>
-    <w:basedOn w:val="Standard"/>
-    <w:next w:val="Standard"/>
+    <w:basedOn w:val="Normal"/>
+    <w:next w:val="Normal"/>
     <w:pPr>
       <w:keepNext/>
       <w:keepLines/>
@@ -3936,10 +3894,10 @@
       <w:b/>
     </w:rPr>
   </w:style>
-  <w:style w:type="paragraph" w:styleId="berschrift6">
+  <w:style w:type="paragraph" w:styleId="Heading6">
     <w:name w:val="heading 6"/>
-    <w:basedOn w:val="Standard"/>
-    <w:next w:val="Standard"/>
+    <w:basedOn w:val="Normal"/>
+    <w:next w:val="Normal"/>
     <w:pPr>
       <w:keepNext/>
       <w:keepLines/>
@@ -3952,12 +3910,13 @@
       <w:sz w:val="20"/>
     </w:rPr>
   </w:style>
-  <w:style w:type="character" w:default="1" w:styleId="Absatz-Standardschriftart">
+  <w:style w:type="character" w:default="1" w:styleId="DefaultParagraphFont">
     <w:name w:val="Default Paragraph Font"/>
     <w:uiPriority w:val="1"/>
+    <w:semiHidden/>
     <w:unhideWhenUsed/>
   </w:style>
-  <w:style w:type="table" w:default="1" w:styleId="NormaleTabelle">
+  <w:style w:type="table" w:default="1" w:styleId="TableNormal">
     <w:name w:val="Normal Table"/>
     <w:uiPriority w:val="99"/>
     <w:semiHidden/>
@@ -3972,14 +3931,14 @@
       </w:tblCellMar>
     </w:tblPr>
   </w:style>
-  <w:style w:type="numbering" w:default="1" w:styleId="KeineListe">
+  <w:style w:type="numbering" w:default="1" w:styleId="NoList">
     <w:name w:val="No List"/>
     <w:uiPriority w:val="99"/>
     <w:semiHidden/>
     <w:unhideWhenUsed/>
   </w:style>
-  <w:style w:type="table" w:customStyle="1" w:styleId="TableNormal">
-    <w:name w:val="Table Normal"/>
+  <w:style w:type="table" w:customStyle="1" w:styleId="TableNormal1">
+    <w:name w:val="Table Normal1"/>
     <w:tblPr>
       <w:tblCellMar>
         <w:top w:w="0" w:type="dxa"/>
@@ -3989,10 +3948,10 @@
       </w:tblCellMar>
     </w:tblPr>
   </w:style>
-  <w:style w:type="paragraph" w:styleId="Titel">
+  <w:style w:type="paragraph" w:styleId="Title">
     <w:name w:val="Title"/>
-    <w:basedOn w:val="Standard"/>
-    <w:next w:val="Standard"/>
+    <w:basedOn w:val="Normal"/>
+    <w:next w:val="Normal"/>
     <w:pPr>
       <w:keepNext/>
       <w:keepLines/>
@@ -4004,10 +3963,10 @@
       <w:sz w:val="72"/>
     </w:rPr>
   </w:style>
-  <w:style w:type="paragraph" w:styleId="Untertitel">
+  <w:style w:type="paragraph" w:styleId="Subtitle">
     <w:name w:val="Subtitle"/>
-    <w:basedOn w:val="Standard"/>
-    <w:next w:val="Standard"/>
+    <w:basedOn w:val="Normal"/>
+    <w:next w:val="Normal"/>
     <w:pPr>
       <w:keepNext/>
       <w:keepLines/>
@@ -4022,7 +3981,7 @@
     </w:rPr>
   </w:style>
   <w:style w:type="table" w:customStyle="1" w:styleId="a">
-    <w:basedOn w:val="TableNormal"/>
+    <w:basedOn w:val="TableNormal1"/>
     <w:pPr>
       <w:spacing w:after="0" w:line="240" w:lineRule="auto"/>
     </w:pPr>
@@ -4030,16 +3989,14 @@
       <w:tblStyleRowBandSize w:val="1"/>
       <w:tblStyleColBandSize w:val="1"/>
       <w:tblCellMar>
-        <w:top w:w="0" w:type="dxa"/>
         <w:left w:w="115" w:type="dxa"/>
-        <w:bottom w:w="0" w:type="dxa"/>
         <w:right w:w="115" w:type="dxa"/>
       </w:tblCellMar>
     </w:tblPr>
   </w:style>
-  <w:style w:type="paragraph" w:styleId="StandardWeb">
+  <w:style w:type="paragraph" w:styleId="NormalWeb">
     <w:name w:val="Normal (Web)"/>
-    <w:basedOn w:val="Standard"/>
+    <w:basedOn w:val="Normal"/>
     <w:uiPriority w:val="99"/>
     <w:semiHidden/>
     <w:unhideWhenUsed/>
@@ -4054,7 +4011,7 @@
       <w:szCs w:val="24"/>
     </w:rPr>
   </w:style>
-  <w:style w:type="paragraph" w:styleId="KeinLeerraum">
+  <w:style w:type="paragraph" w:styleId="NoSpacing">
     <w:name w:val="No Spacing"/>
     <w:uiPriority w:val="1"/>
     <w:qFormat/>

</xml_diff>